<commit_message>
Update for main project
Add creating selected ACT's (1 and few)
Creting calling from DLL
</commit_message>
<xml_diff>
--- a/C#/WordTest/WordTest/bin/Debug/Shab.docx
+++ b/C#/WordTest/WordTest/bin/Debug/Shab.docx
@@ -1,6 +1,6 @@
 
 <file path=word/document.xml><?xml version="1.0" encoding="utf-8"?>
-<w:document xmlns:wpc="http://schemas.microsoft.com/office/word/2010/wordprocessingCanvas" xmlns:cx="http://schemas.microsoft.com/office/drawing/2014/chartex" xmlns:cx1="http://schemas.microsoft.com/office/drawing/2015/9/8/chartex" xmlns:mc="http://schemas.openxmlformats.org/markup-compatibility/2006" xmlns:o="urn:schemas-microsoft-com:office:office" xmlns:r="http://schemas.openxmlformats.org/officeDocument/2006/relationships" xmlns:m="http://schemas.openxmlformats.org/officeDocument/2006/math" xmlns:v="urn:schemas-microsoft-com:vml" xmlns:wp14="http://schemas.microsoft.com/office/word/2010/wordprocessingDrawing" xmlns:wp="http://schemas.openxmlformats.org/drawingml/2006/wordprocessingDrawing" xmlns:w10="urn:schemas-microsoft-com:office:word" xmlns:w="http://schemas.openxmlformats.org/wordprocessingml/2006/main" xmlns:w14="http://schemas.microsoft.com/office/word/2010/wordml" xmlns:w15="http://schemas.microsoft.com/office/word/2012/wordml" xmlns:w16se="http://schemas.microsoft.com/office/word/2015/wordml/symex" xmlns:wpg="http://schemas.microsoft.com/office/word/2010/wordprocessingGroup" xmlns:wpi="http://schemas.microsoft.com/office/word/2010/wordprocessingInk" xmlns:wne="http://schemas.microsoft.com/office/word/2006/wordml" xmlns:wps="http://schemas.microsoft.com/office/word/2010/wordprocessingShape" mc:Ignorable="w14 w15 w16se wp14">
+<w:document xmlns:wpc="http://schemas.microsoft.com/office/word/2010/wordprocessingCanvas" xmlns:cx="http://schemas.microsoft.com/office/drawing/2014/chartex" xmlns:cx1="http://schemas.microsoft.com/office/drawing/2015/9/8/chartex" xmlns:cx2="http://schemas.microsoft.com/office/drawing/2015/10/21/chartex" xmlns:cx3="http://schemas.microsoft.com/office/drawing/2016/5/9/chartex" xmlns:cx4="http://schemas.microsoft.com/office/drawing/2016/5/10/chartex" xmlns:cx5="http://schemas.microsoft.com/office/drawing/2016/5/11/chartex" xmlns:cx6="http://schemas.microsoft.com/office/drawing/2016/5/12/chartex" xmlns:cx7="http://schemas.microsoft.com/office/drawing/2016/5/13/chartex" xmlns:cx8="http://schemas.microsoft.com/office/drawing/2016/5/14/chartex" xmlns:mc="http://schemas.openxmlformats.org/markup-compatibility/2006" xmlns:aink="http://schemas.microsoft.com/office/drawing/2016/ink" xmlns:am3d="http://schemas.microsoft.com/office/drawing/2017/model3d" xmlns:o="urn:schemas-microsoft-com:office:office" xmlns:r="http://schemas.openxmlformats.org/officeDocument/2006/relationships" xmlns:m="http://schemas.openxmlformats.org/officeDocument/2006/math" xmlns:v="urn:schemas-microsoft-com:vml" xmlns:wp14="http://schemas.microsoft.com/office/word/2010/wordprocessingDrawing" xmlns:wp="http://schemas.openxmlformats.org/drawingml/2006/wordprocessingDrawing" xmlns:w10="urn:schemas-microsoft-com:office:word" xmlns:w="http://schemas.openxmlformats.org/wordprocessingml/2006/main" xmlns:w14="http://schemas.microsoft.com/office/word/2010/wordml" xmlns:w15="http://schemas.microsoft.com/office/word/2012/wordml" xmlns:w16cid="http://schemas.microsoft.com/office/word/2016/wordml/cid" xmlns:w16se="http://schemas.microsoft.com/office/word/2015/wordml/symex" xmlns:wpg="http://schemas.microsoft.com/office/word/2010/wordprocessingGroup" xmlns:wpi="http://schemas.microsoft.com/office/word/2010/wordprocessingInk" xmlns:wne="http://schemas.microsoft.com/office/word/2006/wordml" xmlns:wps="http://schemas.microsoft.com/office/word/2010/wordprocessingShape" mc:Ignorable="w14 w15 w16se w16cid wp14">
   <w:body>
     <w:p>
       <w:pPr>
@@ -26,9 +26,10 @@
       <w:pPr>
         <w:jc w:val="right"/>
         <w:rPr>
-          <w:rFonts w:ascii="Times New Roman" w:hAnsi="Times New Roman" w:cs="Times New Roman"/>
-          <w:sz w:val="28"/>
-          <w:szCs w:val="28"/>
+          <w:b/>
+          <w:i/>
+          <w:sz w:val="20"/>
+          <w:szCs w:val="20"/>
         </w:rPr>
       </w:pPr>
       <w:r>
@@ -37,8 +38,17 @@
           <w:sz w:val="28"/>
           <w:szCs w:val="28"/>
         </w:rPr>
-        <w:t xml:space="preserve">Адрес: 117335, г. Москва, ул. Гарибальди, 21 </w:t>
-      </w:r>
+        <w:t xml:space="preserve">Адрес: </w:t>
+      </w:r>
+      <w:r>
+        <w:rPr>
+          <w:rFonts w:ascii="Times New Roman" w:hAnsi="Times New Roman" w:cs="Times New Roman"/>
+          <w:sz w:val="28"/>
+          <w:szCs w:val="28"/>
+        </w:rPr>
+        <w:t xml:space="preserve">115583, г. </w:t>
+      </w:r>
+      <w:proofErr w:type="spellStart"/>
       <w:proofErr w:type="gramStart"/>
       <w:r>
         <w:rPr>
@@ -46,7 +56,16 @@
           <w:sz w:val="28"/>
           <w:szCs w:val="28"/>
         </w:rPr>
-        <w:t>тел(</w:t>
+        <w:t>Москва,Ул</w:t>
+      </w:r>
+      <w:proofErr w:type="spellEnd"/>
+      <w:r>
+        <w:rPr>
+          <w:rFonts w:ascii="Times New Roman" w:hAnsi="Times New Roman" w:cs="Times New Roman"/>
+          <w:sz w:val="28"/>
+          <w:szCs w:val="28"/>
+        </w:rPr>
+        <w:t>.</w:t>
       </w:r>
       <w:proofErr w:type="gramEnd"/>
       <w:r>
@@ -55,12 +74,12 @@
           <w:sz w:val="28"/>
           <w:szCs w:val="28"/>
         </w:rPr>
-        <w:t>495)514-35-81</w:t>
+        <w:t xml:space="preserve"> Елецкая, 26</w:t>
       </w:r>
     </w:p>
     <w:tbl>
       <w:tblPr>
-        <w:tblStyle w:val="a3"/>
+        <w:tblStyle w:val="TableGrid"/>
         <w:tblW w:w="0" w:type="auto"/>
         <w:tblLook w:val="04A0" w:firstRow="1" w:lastRow="0" w:firstColumn="1" w:lastColumn="0" w:noHBand="0" w:noVBand="1"/>
       </w:tblPr>
@@ -96,15 +115,15 @@
                 <w:sz w:val="24"/>
                 <w:szCs w:val="24"/>
               </w:rPr>
-              <w:t>олучатель ИНН 7728239904/КПП772</w:t>
-            </w:r>
-            <w:r>
-              <w:rPr>
-                <w:rFonts w:ascii="Times New Roman" w:hAnsi="Times New Roman" w:cs="Times New Roman"/>
-                <w:sz w:val="24"/>
-                <w:szCs w:val="24"/>
-              </w:rPr>
-              <w:t>801001</w:t>
+              <w:t xml:space="preserve">олучатель ИНН </w:t>
+            </w:r>
+            <w:r>
+              <w:rPr>
+                <w:rFonts w:ascii="Times New Roman" w:hAnsi="Times New Roman" w:cs="Times New Roman"/>
+                <w:sz w:val="24"/>
+                <w:szCs w:val="24"/>
+              </w:rPr>
+              <w:t>7724356188/772401001</w:t>
             </w:r>
           </w:p>
           <w:p>
@@ -146,6 +165,16 @@
                 <w:szCs w:val="24"/>
               </w:rPr>
             </w:pPr>
+            <w:r>
+              <w:rPr>
+                <w:rFonts w:ascii="Times New Roman" w:hAnsi="Times New Roman" w:cs="Times New Roman"/>
+                <w:sz w:val="24"/>
+                <w:szCs w:val="24"/>
+              </w:rPr>
+              <w:br/>
+            </w:r>
+            <w:bookmarkStart w:id="0" w:name="_GoBack"/>
+            <w:bookmarkEnd w:id="0"/>
             <w:proofErr w:type="spellStart"/>
             <w:r>
               <w:rPr>
@@ -193,7 +222,7 @@
                 <w:sz w:val="24"/>
                 <w:szCs w:val="24"/>
               </w:rPr>
-              <w:t>40702810122000009141</w:t>
+              <w:t>40702810800000021521</w:t>
             </w:r>
           </w:p>
         </w:tc>
@@ -237,22 +266,31 @@
                 <w:szCs w:val="24"/>
               </w:rPr>
             </w:pPr>
-          </w:p>
-          <w:p>
-            <w:pPr>
-              <w:rPr>
-                <w:rFonts w:ascii="Times New Roman" w:hAnsi="Times New Roman" w:cs="Times New Roman"/>
-                <w:sz w:val="24"/>
-                <w:szCs w:val="24"/>
-              </w:rPr>
-            </w:pPr>
-            <w:r>
-              <w:rPr>
-                <w:rFonts w:ascii="Times New Roman" w:hAnsi="Times New Roman" w:cs="Times New Roman"/>
-                <w:sz w:val="24"/>
-                <w:szCs w:val="24"/>
-              </w:rPr>
-              <w:t>АКБ «АБСОЛЮТ БАНК» (ЗАО) г. Москва</w:t>
+            <w:proofErr w:type="gramStart"/>
+            <w:r>
+              <w:rPr>
+                <w:rFonts w:ascii="Times New Roman" w:hAnsi="Times New Roman" w:cs="Times New Roman"/>
+                <w:sz w:val="24"/>
+                <w:szCs w:val="24"/>
+              </w:rPr>
+              <w:t>АО  «</w:t>
+            </w:r>
+            <w:proofErr w:type="gramEnd"/>
+            <w:r>
+              <w:rPr>
+                <w:rFonts w:ascii="Times New Roman" w:hAnsi="Times New Roman" w:cs="Times New Roman"/>
+                <w:sz w:val="24"/>
+                <w:szCs w:val="24"/>
+              </w:rPr>
+              <w:t xml:space="preserve">Райффайзенбанк»  </w:t>
+            </w:r>
+            <w:r>
+              <w:rPr>
+                <w:rFonts w:ascii="Times New Roman" w:hAnsi="Times New Roman" w:cs="Times New Roman"/>
+                <w:sz w:val="24"/>
+                <w:szCs w:val="24"/>
+              </w:rPr>
+              <w:t>г. Москва</w:t>
             </w:r>
           </w:p>
         </w:tc>
@@ -324,41 +362,43 @@
                 <w:rFonts w:ascii="Times New Roman" w:hAnsi="Times New Roman" w:cs="Times New Roman"/>
                 <w:sz w:val="24"/>
                 <w:szCs w:val="24"/>
-              </w:rPr>
-            </w:pPr>
-            <w:r>
-              <w:rPr>
-                <w:rFonts w:ascii="Times New Roman" w:hAnsi="Times New Roman" w:cs="Times New Roman"/>
-                <w:sz w:val="24"/>
-                <w:szCs w:val="24"/>
-              </w:rPr>
-              <w:t>044525976</w:t>
-            </w:r>
-          </w:p>
-          <w:p>
-            <w:pPr>
-              <w:rPr>
-                <w:rFonts w:ascii="Times New Roman" w:hAnsi="Times New Roman" w:cs="Times New Roman"/>
-                <w:sz w:val="24"/>
-                <w:szCs w:val="24"/>
-              </w:rPr>
-            </w:pPr>
-          </w:p>
-          <w:p>
-            <w:pPr>
-              <w:rPr>
-                <w:rFonts w:ascii="Times New Roman" w:hAnsi="Times New Roman" w:cs="Times New Roman"/>
-                <w:sz w:val="24"/>
-                <w:szCs w:val="24"/>
-              </w:rPr>
-            </w:pPr>
-            <w:r>
-              <w:rPr>
-                <w:rFonts w:ascii="Times New Roman" w:hAnsi="Times New Roman" w:cs="Times New Roman"/>
-                <w:sz w:val="24"/>
-                <w:szCs w:val="24"/>
-              </w:rPr>
-              <w:t>30101810500000000976</w:t>
+                <w:lang w:val="en-US"/>
+              </w:rPr>
+            </w:pPr>
+            <w:r>
+              <w:rPr>
+                <w:rFonts w:ascii="Times New Roman" w:hAnsi="Times New Roman" w:cs="Times New Roman"/>
+                <w:sz w:val="24"/>
+                <w:szCs w:val="24"/>
+                <w:lang w:val="en-US"/>
+              </w:rPr>
+              <w:t>044525700</w:t>
+            </w:r>
+            <w:r>
+              <w:rPr>
+                <w:rFonts w:ascii="Times New Roman" w:hAnsi="Times New Roman" w:cs="Times New Roman"/>
+                <w:sz w:val="24"/>
+                <w:szCs w:val="24"/>
+                <w:lang w:val="en-US"/>
+              </w:rPr>
+              <w:br/>
+            </w:r>
+          </w:p>
+          <w:p>
+            <w:pPr>
+              <w:rPr>
+                <w:rFonts w:ascii="Times New Roman" w:hAnsi="Times New Roman" w:cs="Times New Roman"/>
+                <w:sz w:val="24"/>
+                <w:szCs w:val="24"/>
+              </w:rPr>
+            </w:pPr>
+            <w:r>
+              <w:rPr>
+                <w:rFonts w:ascii="Times New Roman" w:hAnsi="Times New Roman" w:cs="Times New Roman"/>
+                <w:sz w:val="24"/>
+                <w:szCs w:val="24"/>
+              </w:rPr>
+              <w:t>30101810200000000700</w:t>
             </w:r>
           </w:p>
         </w:tc>
@@ -633,8 +673,9 @@
           <w:szCs w:val="28"/>
           <w:lang w:eastAsia="ja-JP"/>
         </w:rPr>
-        <w:t>@@KS</w:t>
-      </w:r>
+        <w:t>@@</w:t>
+      </w:r>
+      <w:proofErr w:type="gramStart"/>
       <w:r>
         <w:rPr>
           <w:rFonts w:ascii="Times New Roman" w:hAnsi="Times New Roman" w:cs="Times New Roman"/>
@@ -642,6 +683,15 @@
           <w:szCs w:val="28"/>
           <w:lang w:eastAsia="ja-JP"/>
         </w:rPr>
+        <w:t>KS</w:t>
+      </w:r>
+      <w:r>
+        <w:rPr>
+          <w:rFonts w:ascii="Times New Roman" w:hAnsi="Times New Roman" w:cs="Times New Roman"/>
+          <w:sz w:val="28"/>
+          <w:szCs w:val="28"/>
+          <w:lang w:eastAsia="ja-JP"/>
+        </w:rPr>
         <w:t xml:space="preserve">  </w:t>
       </w:r>
       <w:r>
@@ -651,12 +701,22 @@
           <w:szCs w:val="28"/>
           <w:lang w:eastAsia="ja-JP"/>
         </w:rPr>
-        <w:t>@@KPP</w:t>
+        <w:t>@</w:t>
+      </w:r>
+      <w:proofErr w:type="gramEnd"/>
+      <w:r>
+        <w:rPr>
+          <w:rFonts w:ascii="Times New Roman" w:hAnsi="Times New Roman" w:cs="Times New Roman"/>
+          <w:sz w:val="28"/>
+          <w:szCs w:val="28"/>
+          <w:lang w:eastAsia="ja-JP"/>
+        </w:rPr>
+        <w:t>@KPP</w:t>
       </w:r>
     </w:p>
     <w:tbl>
       <w:tblPr>
-        <w:tblStyle w:val="a3"/>
+        <w:tblStyle w:val="TableGrid"/>
         <w:tblW w:w="0" w:type="auto"/>
         <w:tblLook w:val="04A0" w:firstRow="1" w:lastRow="0" w:firstColumn="1" w:lastColumn="0" w:noHBand="0" w:noVBand="1"/>
       </w:tblPr>
@@ -903,8 +963,6 @@
               </w:rPr>
               <w:t>.</w:t>
             </w:r>
-            <w:bookmarkStart w:id="0" w:name="_GoBack"/>
-            <w:bookmarkEnd w:id="0"/>
             <w:r>
               <w:rPr>
                 <w:rFonts w:ascii="Times New Roman" w:hAnsi="Times New Roman" w:cs="Times New Roman"/>
@@ -1279,18 +1337,8 @@
           <w:sz w:val="28"/>
           <w:szCs w:val="28"/>
         </w:rPr>
-        <w:t xml:space="preserve"> по доверенности                                                                  Т.Г. </w:t>
-      </w:r>
-      <w:proofErr w:type="spellStart"/>
-      <w:r>
-        <w:rPr>
-          <w:rFonts w:ascii="Times New Roman" w:hAnsi="Times New Roman" w:cs="Times New Roman"/>
-          <w:sz w:val="28"/>
-          <w:szCs w:val="28"/>
-        </w:rPr>
-        <w:t>Столярова</w:t>
-      </w:r>
-      <w:proofErr w:type="spellEnd"/>
+        <w:t xml:space="preserve"> по доверенности                                                                  Т.Г. Столярова</w:t>
+      </w:r>
     </w:p>
     <w:sectPr>
       <w:pgSz w:w="11906" w:h="16838"/>
@@ -1303,7 +1351,7 @@
 </file>
 
 <file path=word/styles.xml><?xml version="1.0" encoding="utf-8"?>
-<w:styles xmlns:mc="http://schemas.openxmlformats.org/markup-compatibility/2006" xmlns:r="http://schemas.openxmlformats.org/officeDocument/2006/relationships" xmlns:w="http://schemas.openxmlformats.org/wordprocessingml/2006/main" xmlns:w14="http://schemas.microsoft.com/office/word/2010/wordml" xmlns:w15="http://schemas.microsoft.com/office/word/2012/wordml" xmlns:w16se="http://schemas.microsoft.com/office/word/2015/wordml/symex" mc:Ignorable="w14 w15 w16se">
+<w:styles xmlns:mc="http://schemas.openxmlformats.org/markup-compatibility/2006" xmlns:r="http://schemas.openxmlformats.org/officeDocument/2006/relationships" xmlns:w="http://schemas.openxmlformats.org/wordprocessingml/2006/main" xmlns:w14="http://schemas.microsoft.com/office/word/2010/wordml" xmlns:w15="http://schemas.microsoft.com/office/word/2012/wordml" xmlns:w16cid="http://schemas.microsoft.com/office/word/2016/wordml/cid" xmlns:w16se="http://schemas.microsoft.com/office/word/2015/wordml/symex" mc:Ignorable="w14 w15 w16se w16cid">
   <w:docDefaults>
     <w:rPrDefault>
       <w:rPr>
@@ -1319,7 +1367,7 @@
       </w:pPr>
     </w:pPrDefault>
   </w:docDefaults>
-  <w:latentStyles w:defLockedState="0" w:defUIPriority="99" w:defSemiHidden="0" w:defUnhideWhenUsed="0" w:defQFormat="0" w:count="371">
+  <w:latentStyles w:defLockedState="0" w:defUIPriority="99" w:defSemiHidden="0" w:defUnhideWhenUsed="0" w:defQFormat="0" w:count="375">
     <w:lsdException w:name="Normal" w:uiPriority="0" w:qFormat="1"/>
     <w:lsdException w:name="heading 1" w:uiPriority="9" w:qFormat="1"/>
     <w:lsdException w:name="heading 2" w:semiHidden="1" w:uiPriority="9" w:unhideWhenUsed="1" w:qFormat="1"/>
@@ -1691,18 +1739,22 @@
     <w:lsdException w:name="List Table 5 Dark Accent 6" w:uiPriority="50"/>
     <w:lsdException w:name="List Table 6 Colorful Accent 6" w:uiPriority="51"/>
     <w:lsdException w:name="List Table 7 Colorful Accent 6" w:uiPriority="52"/>
+    <w:lsdException w:name="Mention" w:semiHidden="1" w:unhideWhenUsed="1"/>
+    <w:lsdException w:name="Smart Hyperlink" w:semiHidden="1" w:unhideWhenUsed="1"/>
+    <w:lsdException w:name="Hashtag" w:semiHidden="1" w:unhideWhenUsed="1"/>
+    <w:lsdException w:name="Unresolved Mention" w:semiHidden="1" w:unhideWhenUsed="1"/>
   </w:latentStyles>
-  <w:style w:type="paragraph" w:default="1" w:styleId="a">
+  <w:style w:type="paragraph" w:default="1" w:styleId="Normal">
     <w:name w:val="Normal"/>
     <w:qFormat/>
   </w:style>
-  <w:style w:type="character" w:default="1" w:styleId="a0">
+  <w:style w:type="character" w:default="1" w:styleId="DefaultParagraphFont">
     <w:name w:val="Default Paragraph Font"/>
     <w:uiPriority w:val="1"/>
     <w:semiHidden/>
     <w:unhideWhenUsed/>
   </w:style>
-  <w:style w:type="table" w:default="1" w:styleId="a1">
+  <w:style w:type="table" w:default="1" w:styleId="TableNormal">
     <w:name w:val="Normal Table"/>
     <w:uiPriority w:val="99"/>
     <w:semiHidden/>
@@ -1717,15 +1769,15 @@
       </w:tblCellMar>
     </w:tblPr>
   </w:style>
-  <w:style w:type="numbering" w:default="1" w:styleId="a2">
+  <w:style w:type="numbering" w:default="1" w:styleId="NoList">
     <w:name w:val="No List"/>
     <w:uiPriority w:val="99"/>
     <w:semiHidden/>
     <w:unhideWhenUsed/>
   </w:style>
-  <w:style w:type="table" w:styleId="a3">
+  <w:style w:type="table" w:styleId="TableGrid">
     <w:name w:val="Table Grid"/>
-    <w:basedOn w:val="a1"/>
+    <w:basedOn w:val="TableNormal"/>
     <w:uiPriority w:val="59"/>
     <w:rsid w:val="006E2177"/>
     <w:pPr>
@@ -1742,10 +1794,10 @@
       </w:tblBorders>
     </w:tblPr>
   </w:style>
-  <w:style w:type="paragraph" w:styleId="a4">
+  <w:style w:type="paragraph" w:styleId="BalloonText">
     <w:name w:val="Balloon Text"/>
-    <w:basedOn w:val="a"/>
-    <w:link w:val="a5"/>
+    <w:basedOn w:val="Normal"/>
+    <w:link w:val="BalloonTextChar"/>
     <w:uiPriority w:val="99"/>
     <w:semiHidden/>
     <w:unhideWhenUsed/>
@@ -1759,10 +1811,10 @@
       <w:szCs w:val="18"/>
     </w:rPr>
   </w:style>
-  <w:style w:type="character" w:customStyle="1" w:styleId="a5">
-    <w:name w:val="Текст выноски Знак"/>
-    <w:basedOn w:val="a0"/>
-    <w:link w:val="a4"/>
+  <w:style w:type="character" w:customStyle="1" w:styleId="BalloonTextChar">
+    <w:name w:val="Balloon Text Char"/>
+    <w:basedOn w:val="DefaultParagraphFont"/>
+    <w:link w:val="BalloonText"/>
     <w:uiPriority w:val="99"/>
     <w:semiHidden/>
     <w:rsid w:val="00EE4219"/>

</xml_diff>